<commit_message>
updated my resume, exported resume from docx to pdf
</commit_message>
<xml_diff>
--- a/public/assets/docs/kevin_orenday_resume.docx
+++ b/public/assets/docs/kevin_orenday_resume.docx
@@ -418,6 +418,18 @@
               <w:t>, Phaser</w:t>
             </w:r>
           </w:p>
+          <w:p>
+            <w:pPr>
+              <w:pStyle w:val="ListBullet"/>
+              <w:contextualSpacing w:val="0"/>
+            </w:pPr>
+            <w:r>
+              <w:t>Heroku, Git / GitHub</w:t>
+            </w:r>
+            <w:r>
+              <w:t>, Google Domains</w:t>
+            </w:r>
+          </w:p>
         </w:tc>
         <w:tc>
           <w:tcPr>
@@ -435,10 +447,10 @@
               <w:t>HTML, CSS</w:t>
             </w:r>
             <w:r>
-              <w:t>, PHP, and</w:t>
+              <w:t xml:space="preserve">, PHP, </w:t>
             </w:r>
             <w:r>
-              <w:t xml:space="preserve"> JavaScript</w:t>
+              <w:t>JavaScript</w:t>
             </w:r>
           </w:p>
           <w:p>
@@ -456,13 +468,7 @@
               <w:t xml:space="preserve"> Linux</w:t>
             </w:r>
             <w:r>
-              <w:t xml:space="preserve">, </w:t>
-            </w:r>
-            <w:r>
-              <w:t xml:space="preserve">and </w:t>
-            </w:r>
-            <w:r>
-              <w:t>Android</w:t>
+              <w:t>, Android</w:t>
             </w:r>
           </w:p>
           <w:p>
@@ -2130,6 +2136,7 @@
   <w:style w:type="character" w:default="1" w:styleId="DefaultParagraphFont">
     <w:name w:val="Default Paragraph Font"/>
     <w:uiPriority w:val="1"/>
+    <w:semiHidden/>
     <w:unhideWhenUsed/>
   </w:style>
   <w:style w:type="table" w:default="1" w:styleId="TableNormal">
@@ -26361,6 +26368,7 @@
     <w:rsid w:val="004F7670"/>
     <w:rsid w:val="005558A2"/>
     <w:rsid w:val="007D6316"/>
+    <w:rsid w:val="00F22B86"/>
   </w:rsids>
   <m:mathPr>
     <m:mathFont m:val="Cambria Math"/>

</xml_diff>